<commit_message>
feat: class content pdf
</commit_message>
<xml_diff>
--- a/Notes/SecondAssignment/sapabap.docx
+++ b/Notes/SecondAssignment/sapabap.docx
@@ -4719,25 +4719,7 @@
         <w:rPr>
           <w:u w:val="single"/>
         </w:rPr>
-        <w:t>Z_ABAP_</w:t>
-      </w:r>
-      <w:r>
-        <w:rPr>
-          <w:u w:val="single"/>
-        </w:rPr>
-        <w:t xml:space="preserve">------ </w:t>
-      </w:r>
-      <w:r>
-        <w:rPr>
-          <w:u w:val="single"/>
-        </w:rPr>
-        <w:t>_</w:t>
-      </w:r>
-      <w:r>
-        <w:rPr>
-          <w:u w:val="single"/>
-        </w:rPr>
-        <w:t>00000</w:t>
+        <w:t>Z_ABAP_------ _00000</w:t>
       </w:r>
     </w:p>
     <w:p>
@@ -5418,114 +5400,44 @@
             <w:pPr>
               <w:pStyle w:val="Subttulo"/>
               <w:spacing w:before="240"/>
+              <w:rPr>
+                <w:lang w:val="en-US"/>
+              </w:rPr>
             </w:pPr>
             <w:r>
+              <w:rPr>
+                <w:lang w:val="en-US"/>
+              </w:rPr>
               <w:lastRenderedPageBreak/>
-              <w:t>* Condição para NAME1 preenchido *</w:t>
-            </w:r>
-          </w:p>
-          <w:p>
-            <w:pPr>
-              <w:pStyle w:val="Subttulo"/>
-              <w:spacing w:before="240"/>
-            </w:pPr>
-            <w:r>
-              <w:t xml:space="preserve">  IF i_name1 IS NOT INITIAL AND</w:t>
-            </w:r>
-          </w:p>
-          <w:p>
-            <w:pPr>
-              <w:pStyle w:val="Subttulo"/>
-              <w:spacing w:before="240"/>
-            </w:pPr>
-            <w:r>
-              <w:t xml:space="preserve">     i_name2 IS INITIAL AND</w:t>
-            </w:r>
-          </w:p>
-          <w:p>
-            <w:pPr>
-              <w:pStyle w:val="Subttulo"/>
-              <w:spacing w:before="240"/>
-            </w:pPr>
-            <w:r>
-              <w:t xml:space="preserve">     i_name3 IS INITIAL AND</w:t>
-            </w:r>
-          </w:p>
-          <w:p>
-            <w:pPr>
-              <w:pStyle w:val="Subttulo"/>
-              <w:spacing w:before="240"/>
-            </w:pPr>
-            <w:r>
-              <w:t xml:space="preserve">     i_name4 IS INITIAL.</w:t>
-            </w:r>
-          </w:p>
-          <w:p>
-            <w:pPr>
-              <w:pStyle w:val="Subttulo"/>
-              <w:spacing w:before="240"/>
-            </w:pPr>
-            <w:r>
-              <w:t xml:space="preserve">    </w:t>
+              <w:t xml:space="preserve">* </w:t>
             </w:r>
             <w:proofErr w:type="spellStart"/>
             <w:r>
-              <w:t>e_nomecliente</w:t>
+              <w:rPr>
+                <w:lang w:val="en-US"/>
+              </w:rPr>
+              <w:t>Condição</w:t>
             </w:r>
             <w:proofErr w:type="spellEnd"/>
             <w:r>
-              <w:t xml:space="preserve"> = i_name1.</w:t>
-            </w:r>
-          </w:p>
-          <w:p>
-            <w:pPr>
-              <w:pStyle w:val="Subttulo"/>
-              <w:spacing w:before="240"/>
-            </w:pPr>
-          </w:p>
-          <w:p>
-            <w:pPr>
-              <w:pStyle w:val="Subttulo"/>
-              <w:spacing w:before="240"/>
-            </w:pPr>
-            <w:r>
-              <w:t>* Condição para NAME1 e NAME2 preenchidos *</w:t>
-            </w:r>
-          </w:p>
-          <w:p>
-            <w:pPr>
-              <w:pStyle w:val="Subttulo"/>
-              <w:spacing w:before="240"/>
-            </w:pPr>
-            <w:r>
-              <w:t xml:space="preserve">  ELSEIF i_name1 IS NOT INITIAL AND</w:t>
-            </w:r>
-          </w:p>
-          <w:p>
-            <w:pPr>
-              <w:pStyle w:val="Subttulo"/>
-              <w:spacing w:before="240"/>
-            </w:pPr>
-            <w:r>
-              <w:t xml:space="preserve">         i_name2 IS NOT INITIAL AND</w:t>
-            </w:r>
-          </w:p>
-          <w:p>
-            <w:pPr>
-              <w:pStyle w:val="Subttulo"/>
-              <w:spacing w:before="240"/>
-            </w:pPr>
-            <w:r>
-              <w:t xml:space="preserve">         i_name3 IS INITIAL AND</w:t>
-            </w:r>
-          </w:p>
-          <w:p>
-            <w:pPr>
-              <w:pStyle w:val="Subttulo"/>
-              <w:spacing w:before="240"/>
-            </w:pPr>
-            <w:r>
-              <w:t xml:space="preserve">         i_name4 IS INITIAL.</w:t>
+              <w:rPr>
+                <w:lang w:val="en-US"/>
+              </w:rPr>
+              <w:t xml:space="preserve"> para NAME1 </w:t>
+            </w:r>
+            <w:proofErr w:type="spellStart"/>
+            <w:r>
+              <w:rPr>
+                <w:lang w:val="en-US"/>
+              </w:rPr>
+              <w:t>preenchido</w:t>
+            </w:r>
+            <w:proofErr w:type="spellEnd"/>
+            <w:r>
+              <w:rPr>
+                <w:lang w:val="en-US"/>
+              </w:rPr>
+              <w:t xml:space="preserve"> *</w:t>
             </w:r>
           </w:p>
           <w:p>
@@ -5540,53 +5452,7 @@
               <w:rPr>
                 <w:lang w:val="en-US"/>
               </w:rPr>
-              <w:t xml:space="preserve">    CONCATENATE i_name1  i_name2</w:t>
-            </w:r>
-          </w:p>
-          <w:p>
-            <w:pPr>
-              <w:pStyle w:val="Subttulo"/>
-              <w:spacing w:before="240"/>
-            </w:pPr>
-            <w:r>
-              <w:rPr>
-                <w:lang w:val="en-US"/>
-              </w:rPr>
-              <w:t xml:space="preserve">           </w:t>
-            </w:r>
-            <w:r>
-              <w:t xml:space="preserve">INTO </w:t>
-            </w:r>
-            <w:proofErr w:type="spellStart"/>
-            <w:r>
-              <w:t>e_nomecliente</w:t>
-            </w:r>
-            <w:proofErr w:type="spellEnd"/>
-            <w:r>
-              <w:t xml:space="preserve"> SEPARATED BY </w:t>
-            </w:r>
-            <w:proofErr w:type="spellStart"/>
-            <w:r>
-              <w:t>i_separador</w:t>
-            </w:r>
-            <w:proofErr w:type="spellEnd"/>
-            <w:r>
-              <w:t>.</w:t>
-            </w:r>
-          </w:p>
-          <w:p>
-            <w:pPr>
-              <w:pStyle w:val="Subttulo"/>
-              <w:spacing w:before="240"/>
-            </w:pPr>
-          </w:p>
-          <w:p>
-            <w:pPr>
-              <w:pStyle w:val="Subttulo"/>
-              <w:spacing w:before="240"/>
-            </w:pPr>
-            <w:r>
-              <w:t>* Condição para NAME1, NAME2 e NAME3 preenchidos *</w:t>
+              <w:t xml:space="preserve">  IF i_name1 IS NOT INITIAL AND</w:t>
             </w:r>
           </w:p>
           <w:p>
@@ -5601,7 +5467,7 @@
               <w:rPr>
                 <w:lang w:val="en-US"/>
               </w:rPr>
-              <w:t xml:space="preserve">  ELSEIF i_name1 IS NOT INITIAL AND</w:t>
+              <w:t xml:space="preserve">     i_name2 IS INITIAL AND</w:t>
             </w:r>
           </w:p>
           <w:p>
@@ -5616,7 +5482,54 @@
               <w:rPr>
                 <w:lang w:val="en-US"/>
               </w:rPr>
-              <w:t xml:space="preserve">         i_name2 IS NOT INITIAL AND</w:t>
+              <w:t xml:space="preserve">     i_name3 IS INITIAL AND</w:t>
+            </w:r>
+          </w:p>
+          <w:p>
+            <w:pPr>
+              <w:pStyle w:val="Subttulo"/>
+              <w:spacing w:before="240"/>
+            </w:pPr>
+            <w:r>
+              <w:rPr>
+                <w:lang w:val="en-US"/>
+              </w:rPr>
+              <w:t xml:space="preserve">     </w:t>
+            </w:r>
+            <w:r>
+              <w:t>i_name4 IS INITIAL.</w:t>
+            </w:r>
+          </w:p>
+          <w:p>
+            <w:pPr>
+              <w:pStyle w:val="Subttulo"/>
+              <w:spacing w:before="240"/>
+            </w:pPr>
+            <w:r>
+              <w:t xml:space="preserve">    </w:t>
+            </w:r>
+            <w:proofErr w:type="spellStart"/>
+            <w:r>
+              <w:t>e_nomecliente</w:t>
+            </w:r>
+            <w:proofErr w:type="spellEnd"/>
+            <w:r>
+              <w:t xml:space="preserve"> = i_name1.</w:t>
+            </w:r>
+          </w:p>
+          <w:p>
+            <w:pPr>
+              <w:pStyle w:val="Subttulo"/>
+              <w:spacing w:before="240"/>
+            </w:pPr>
+          </w:p>
+          <w:p>
+            <w:pPr>
+              <w:pStyle w:val="Subttulo"/>
+              <w:spacing w:before="240"/>
+            </w:pPr>
+            <w:r>
+              <w:t>* Condição para NAME1 e NAME2 preenchidos *</w:t>
             </w:r>
           </w:p>
           <w:p>
@@ -5628,86 +5541,13 @@
               </w:rPr>
             </w:pPr>
             <w:r>
+              <w:t xml:space="preserve">  </w:t>
+            </w:r>
+            <w:r>
               <w:rPr>
                 <w:lang w:val="en-US"/>
               </w:rPr>
-              <w:t xml:space="preserve">         i_name3 IS NOT INITIAL AND</w:t>
-            </w:r>
-          </w:p>
-          <w:p>
-            <w:pPr>
-              <w:pStyle w:val="Subttulo"/>
-              <w:spacing w:before="240"/>
-            </w:pPr>
-            <w:r>
-              <w:rPr>
-                <w:lang w:val="en-US"/>
-              </w:rPr>
-              <w:t xml:space="preserve">         </w:t>
-            </w:r>
-            <w:r>
-              <w:t>i_name4 IS INITIAL.</w:t>
-            </w:r>
-          </w:p>
-          <w:p>
-            <w:pPr>
-              <w:pStyle w:val="Subttulo"/>
-              <w:spacing w:before="240"/>
-            </w:pPr>
-            <w:r>
-              <w:t xml:space="preserve">    CONCATENATE i_name1</w:t>
-            </w:r>
-            <w:r>
-              <w:t xml:space="preserve"> i</w:t>
-            </w:r>
-            <w:r>
-              <w:t xml:space="preserve"> </w:t>
-            </w:r>
-            <w:r>
-              <w:t>_name2</w:t>
-            </w:r>
-            <w:r>
-              <w:t xml:space="preserve"> i</w:t>
-            </w:r>
-            <w:r>
-              <w:t xml:space="preserve"> </w:t>
-            </w:r>
-            <w:r>
-              <w:t>_name3</w:t>
-            </w:r>
-          </w:p>
-          <w:p>
-            <w:pPr>
-              <w:pStyle w:val="Subttulo"/>
-              <w:spacing w:before="240"/>
-            </w:pPr>
-            <w:r>
-              <w:t xml:space="preserve">           INTO </w:t>
-            </w:r>
-            <w:proofErr w:type="spellStart"/>
-            <w:r>
-              <w:t>e_nomecliente</w:t>
-            </w:r>
-            <w:proofErr w:type="spellEnd"/>
-            <w:r>
-              <w:t xml:space="preserve"> SEPARATED BY </w:t>
-            </w:r>
-            <w:proofErr w:type="spellStart"/>
-            <w:r>
-              <w:t>i_separador</w:t>
-            </w:r>
-            <w:proofErr w:type="spellEnd"/>
-            <w:r>
-              <w:t>.</w:t>
-            </w:r>
-          </w:p>
-          <w:p>
-            <w:pPr>
-              <w:pStyle w:val="Subttulo"/>
-              <w:spacing w:before="240"/>
-            </w:pPr>
-            <w:r>
-              <w:t xml:space="preserve">  ELSE.</w:t>
+              <w:t>ELSEIF i_name1 IS NOT INITIAL AND</w:t>
             </w:r>
           </w:p>
           <w:p>
@@ -5722,13 +5562,234 @@
               <w:rPr>
                 <w:lang w:val="en-US"/>
               </w:rPr>
-              <w:t xml:space="preserve">    CONCATENATE i_name1</w:t>
-            </w:r>
-            <w:r>
+              <w:t xml:space="preserve">         i_name2 IS NOT INITIAL AND</w:t>
+            </w:r>
+          </w:p>
+          <w:p>
+            <w:pPr>
+              <w:pStyle w:val="Subttulo"/>
+              <w:spacing w:before="240"/>
               <w:rPr>
                 <w:lang w:val="en-US"/>
               </w:rPr>
-              <w:t xml:space="preserve"> </w:t>
+            </w:pPr>
+            <w:r>
+              <w:rPr>
+                <w:lang w:val="en-US"/>
+              </w:rPr>
+              <w:t xml:space="preserve">         i_name3 IS INITIAL AND</w:t>
+            </w:r>
+          </w:p>
+          <w:p>
+            <w:pPr>
+              <w:pStyle w:val="Subttulo"/>
+              <w:spacing w:before="240"/>
+              <w:rPr>
+                <w:lang w:val="en-US"/>
+              </w:rPr>
+            </w:pPr>
+            <w:r>
+              <w:rPr>
+                <w:lang w:val="en-US"/>
+              </w:rPr>
+              <w:t xml:space="preserve">         i_name4 IS INITIAL.</w:t>
+            </w:r>
+          </w:p>
+          <w:p>
+            <w:pPr>
+              <w:pStyle w:val="Subttulo"/>
+              <w:spacing w:before="240"/>
+              <w:rPr>
+                <w:lang w:val="en-US"/>
+              </w:rPr>
+            </w:pPr>
+            <w:r>
+              <w:rPr>
+                <w:lang w:val="en-US"/>
+              </w:rPr>
+              <w:t xml:space="preserve">    CONCATENATE i_name1  i_name2</w:t>
+            </w:r>
+          </w:p>
+          <w:p>
+            <w:pPr>
+              <w:pStyle w:val="Subttulo"/>
+              <w:spacing w:before="240"/>
+              <w:rPr>
+                <w:lang w:val="en-US"/>
+              </w:rPr>
+            </w:pPr>
+            <w:r>
+              <w:rPr>
+                <w:lang w:val="en-US"/>
+              </w:rPr>
+              <w:t xml:space="preserve">           </w:t>
+            </w:r>
+            <w:r>
+              <w:rPr>
+                <w:lang w:val="en-US"/>
+              </w:rPr>
+              <w:t xml:space="preserve">INTO </w:t>
+            </w:r>
+            <w:proofErr w:type="spellStart"/>
+            <w:r>
+              <w:rPr>
+                <w:lang w:val="en-US"/>
+              </w:rPr>
+              <w:t>e_nomecliente</w:t>
+            </w:r>
+            <w:proofErr w:type="spellEnd"/>
+            <w:r>
+              <w:rPr>
+                <w:lang w:val="en-US"/>
+              </w:rPr>
+              <w:t xml:space="preserve"> SEPARATED BY </w:t>
+            </w:r>
+            <w:proofErr w:type="spellStart"/>
+            <w:r>
+              <w:rPr>
+                <w:lang w:val="en-US"/>
+              </w:rPr>
+              <w:t>i_separador</w:t>
+            </w:r>
+            <w:proofErr w:type="spellEnd"/>
+            <w:r>
+              <w:rPr>
+                <w:lang w:val="en-US"/>
+              </w:rPr>
+              <w:t>.</w:t>
+            </w:r>
+          </w:p>
+          <w:p>
+            <w:pPr>
+              <w:pStyle w:val="Subttulo"/>
+              <w:spacing w:before="240"/>
+              <w:rPr>
+                <w:lang w:val="en-US"/>
+              </w:rPr>
+            </w:pPr>
+          </w:p>
+          <w:p>
+            <w:pPr>
+              <w:pStyle w:val="Subttulo"/>
+              <w:spacing w:before="240"/>
+              <w:rPr>
+                <w:lang w:val="en-US"/>
+              </w:rPr>
+            </w:pPr>
+            <w:r>
+              <w:rPr>
+                <w:lang w:val="en-US"/>
+              </w:rPr>
+              <w:t xml:space="preserve">* </w:t>
+            </w:r>
+            <w:proofErr w:type="spellStart"/>
+            <w:r>
+              <w:rPr>
+                <w:lang w:val="en-US"/>
+              </w:rPr>
+              <w:t>Condição</w:t>
+            </w:r>
+            <w:proofErr w:type="spellEnd"/>
+            <w:r>
+              <w:rPr>
+                <w:lang w:val="en-US"/>
+              </w:rPr>
+              <w:t xml:space="preserve"> para NAME1, NAME2 e NAME3 </w:t>
+            </w:r>
+            <w:proofErr w:type="spellStart"/>
+            <w:r>
+              <w:rPr>
+                <w:lang w:val="en-US"/>
+              </w:rPr>
+              <w:t>preenchidos</w:t>
+            </w:r>
+            <w:proofErr w:type="spellEnd"/>
+            <w:r>
+              <w:rPr>
+                <w:lang w:val="en-US"/>
+              </w:rPr>
+              <w:t xml:space="preserve"> *</w:t>
+            </w:r>
+          </w:p>
+          <w:p>
+            <w:pPr>
+              <w:pStyle w:val="Subttulo"/>
+              <w:spacing w:before="240"/>
+              <w:rPr>
+                <w:lang w:val="en-US"/>
+              </w:rPr>
+            </w:pPr>
+            <w:r>
+              <w:rPr>
+                <w:lang w:val="en-US"/>
+              </w:rPr>
+              <w:t xml:space="preserve">  ELSEIF i_name1 IS NOT INITIAL AND</w:t>
+            </w:r>
+          </w:p>
+          <w:p>
+            <w:pPr>
+              <w:pStyle w:val="Subttulo"/>
+              <w:spacing w:before="240"/>
+              <w:rPr>
+                <w:lang w:val="en-US"/>
+              </w:rPr>
+            </w:pPr>
+            <w:r>
+              <w:rPr>
+                <w:lang w:val="en-US"/>
+              </w:rPr>
+              <w:t xml:space="preserve">         i_name2 IS NOT INITIAL AND</w:t>
+            </w:r>
+          </w:p>
+          <w:p>
+            <w:pPr>
+              <w:pStyle w:val="Subttulo"/>
+              <w:spacing w:before="240"/>
+              <w:rPr>
+                <w:lang w:val="en-US"/>
+              </w:rPr>
+            </w:pPr>
+            <w:r>
+              <w:rPr>
+                <w:lang w:val="en-US"/>
+              </w:rPr>
+              <w:t xml:space="preserve">         i_name3 IS NOT INITIAL AND</w:t>
+            </w:r>
+          </w:p>
+          <w:p>
+            <w:pPr>
+              <w:pStyle w:val="Subttulo"/>
+              <w:spacing w:before="240"/>
+              <w:rPr>
+                <w:lang w:val="en-US"/>
+              </w:rPr>
+            </w:pPr>
+            <w:r>
+              <w:rPr>
+                <w:lang w:val="en-US"/>
+              </w:rPr>
+              <w:t xml:space="preserve">         </w:t>
+            </w:r>
+            <w:r>
+              <w:rPr>
+                <w:lang w:val="en-US"/>
+              </w:rPr>
+              <w:t>i_name4 IS INITIAL.</w:t>
+            </w:r>
+          </w:p>
+          <w:p>
+            <w:pPr>
+              <w:pStyle w:val="Subttulo"/>
+              <w:spacing w:before="240"/>
+              <w:rPr>
+                <w:lang w:val="en-US"/>
+              </w:rPr>
+            </w:pPr>
+            <w:r>
+              <w:rPr>
+                <w:lang w:val="en-US"/>
+              </w:rPr>
+              <w:t xml:space="preserve">    CONCATENATE i_name1 </w:t>
             </w:r>
             <w:proofErr w:type="spellStart"/>
             <w:r>
@@ -5742,13 +5803,108 @@
               <w:rPr>
                 <w:lang w:val="en-US"/>
               </w:rPr>
-              <w:t xml:space="preserve"> </w:t>
-            </w:r>
+              <w:t xml:space="preserve"> _name2 </w:t>
+            </w:r>
+            <w:proofErr w:type="spellStart"/>
             <w:r>
               <w:rPr>
                 <w:lang w:val="en-US"/>
               </w:rPr>
-              <w:t>_name2</w:t>
+              <w:t>i</w:t>
+            </w:r>
+            <w:proofErr w:type="spellEnd"/>
+            <w:r>
+              <w:rPr>
+                <w:lang w:val="en-US"/>
+              </w:rPr>
+              <w:t xml:space="preserve"> _name3</w:t>
+            </w:r>
+          </w:p>
+          <w:p>
+            <w:pPr>
+              <w:pStyle w:val="Subttulo"/>
+              <w:spacing w:before="240"/>
+              <w:rPr>
+                <w:lang w:val="en-US"/>
+              </w:rPr>
+            </w:pPr>
+            <w:r>
+              <w:rPr>
+                <w:lang w:val="en-US"/>
+              </w:rPr>
+              <w:t xml:space="preserve">           INTO </w:t>
+            </w:r>
+            <w:proofErr w:type="spellStart"/>
+            <w:r>
+              <w:rPr>
+                <w:lang w:val="en-US"/>
+              </w:rPr>
+              <w:t>e_nomecliente</w:t>
+            </w:r>
+            <w:proofErr w:type="spellEnd"/>
+            <w:r>
+              <w:rPr>
+                <w:lang w:val="en-US"/>
+              </w:rPr>
+              <w:t xml:space="preserve"> SEPARATED BY </w:t>
+            </w:r>
+            <w:proofErr w:type="spellStart"/>
+            <w:r>
+              <w:rPr>
+                <w:lang w:val="en-US"/>
+              </w:rPr>
+              <w:t>i_separador</w:t>
+            </w:r>
+            <w:proofErr w:type="spellEnd"/>
+            <w:r>
+              <w:rPr>
+                <w:lang w:val="en-US"/>
+              </w:rPr>
+              <w:t>.</w:t>
+            </w:r>
+          </w:p>
+          <w:p>
+            <w:pPr>
+              <w:pStyle w:val="Subttulo"/>
+              <w:spacing w:before="240"/>
+              <w:rPr>
+                <w:lang w:val="en-US"/>
+              </w:rPr>
+            </w:pPr>
+            <w:r>
+              <w:rPr>
+                <w:lang w:val="en-US"/>
+              </w:rPr>
+              <w:t xml:space="preserve">  ELSE.</w:t>
+            </w:r>
+          </w:p>
+          <w:p>
+            <w:pPr>
+              <w:pStyle w:val="Subttulo"/>
+              <w:spacing w:before="240"/>
+              <w:rPr>
+                <w:lang w:val="en-US"/>
+              </w:rPr>
+            </w:pPr>
+            <w:r>
+              <w:rPr>
+                <w:lang w:val="en-US"/>
+              </w:rPr>
+              <w:t xml:space="preserve">    CONCATENATE i_name1 </w:t>
+            </w:r>
+            <w:proofErr w:type="spellStart"/>
+            <w:r>
+              <w:rPr>
+                <w:lang w:val="en-US"/>
+              </w:rPr>
+              <w:t>i</w:t>
+            </w:r>
+            <w:proofErr w:type="spellEnd"/>
+            <w:r>
+              <w:rPr>
+                <w:lang w:val="en-US"/>
+              </w:rPr>
+              <w:t xml:space="preserve"> _name2</w:t>
             </w:r>
             <w:r>
               <w:rPr>
@@ -6488,14 +6644,7 @@
           <w:spacing w:val="-2"/>
         </w:rPr>
         <w:lastRenderedPageBreak/>
-        <w:t xml:space="preserve">Criação de </w:t>
-      </w:r>
-      <w:r>
-        <w:rPr>
-          <w:color w:val="2E5395"/>
-          <w:spacing w:val="-2"/>
-        </w:rPr>
-        <w:t>Classe de Mensagem</w:t>
+        <w:t>Criação de Classe de Mensagem</w:t>
       </w:r>
       <w:bookmarkEnd w:id="14"/>
     </w:p>
@@ -6507,13 +6656,7 @@
         <w:jc w:val="both"/>
       </w:pPr>
       <w:r>
-        <w:t>Passos para criar um</w:t>
-      </w:r>
-      <w:r>
-        <w:t>a classe de mensagem</w:t>
-      </w:r>
-      <w:r>
-        <w:t>.</w:t>
+        <w:t>Passos para criar uma classe de mensagem.</w:t>
       </w:r>
     </w:p>
     <w:p>
@@ -6547,13 +6690,7 @@
         <w:jc w:val="both"/>
       </w:pPr>
       <w:r>
-        <w:t xml:space="preserve">Inserir o </w:t>
-      </w:r>
-      <w:r>
-        <w:t>nome da classe de mensagem</w:t>
-      </w:r>
-      <w:r>
-        <w:t xml:space="preserve">: </w:t>
+        <w:t xml:space="preserve">Inserir o nome da classe de mensagem: </w:t>
       </w:r>
       <w:r>
         <w:rPr>
@@ -7156,6 +7293,704 @@
         </w:tc>
       </w:tr>
     </w:tbl>
+    <w:p>
+      <w:pPr>
+        <w:rPr>
+          <w:rFonts w:ascii="Calibri Light" w:eastAsia="Calibri Light" w:hAnsi="Calibri Light" w:cs="Calibri Light"/>
+          <w:color w:val="2E5395"/>
+          <w:spacing w:val="-2"/>
+          <w:sz w:val="44"/>
+          <w:szCs w:val="44"/>
+        </w:rPr>
+      </w:pPr>
+    </w:p>
+    <w:p>
+      <w:pPr>
+        <w:rPr>
+          <w:rFonts w:ascii="Calibri Light" w:eastAsia="Calibri Light" w:hAnsi="Calibri Light" w:cs="Calibri Light"/>
+          <w:color w:val="2E5395"/>
+          <w:spacing w:val="-2"/>
+          <w:sz w:val="44"/>
+          <w:szCs w:val="44"/>
+        </w:rPr>
+      </w:pPr>
+      <w:r>
+        <w:rPr>
+          <w:rFonts w:ascii="Calibri Light" w:eastAsia="Calibri Light" w:hAnsi="Calibri Light" w:cs="Calibri Light"/>
+          <w:color w:val="2E5395"/>
+          <w:spacing w:val="-2"/>
+          <w:sz w:val="44"/>
+          <w:szCs w:val="44"/>
+        </w:rPr>
+        <w:br w:type="page"/>
+      </w:r>
+    </w:p>
+    <w:p>
+      <w:pPr>
+        <w:pStyle w:val="Ttulo1"/>
+        <w:spacing w:before="240" w:after="240"/>
+        <w:rPr>
+          <w:color w:val="2E5395"/>
+          <w:spacing w:val="-2"/>
+        </w:rPr>
+      </w:pPr>
+      <w:r>
+        <w:rPr>
+          <w:color w:val="2E5395"/>
+          <w:spacing w:val="-2"/>
+        </w:rPr>
+        <w:lastRenderedPageBreak/>
+        <w:t xml:space="preserve">Criação de </w:t>
+      </w:r>
+      <w:r>
+        <w:rPr>
+          <w:color w:val="2E5395"/>
+          <w:spacing w:val="-2"/>
+        </w:rPr>
+        <w:t>Estrutura do Relatório</w:t>
+      </w:r>
+    </w:p>
+    <w:p/>
+    <w:p>
+      <w:pPr>
+        <w:spacing w:before="240" w:after="240" w:line="360" w:lineRule="auto"/>
+        <w:ind w:left="900"/>
+        <w:jc w:val="both"/>
+      </w:pPr>
+      <w:r>
+        <w:t>Passos para criar uma classe de mensagem.</w:t>
+      </w:r>
+    </w:p>
+    <w:p>
+      <w:pPr>
+        <w:pStyle w:val="PargrafodaLista"/>
+        <w:numPr>
+          <w:ilvl w:val="0"/>
+          <w:numId w:val="22"/>
+        </w:numPr>
+        <w:spacing w:before="240" w:after="240" w:line="360" w:lineRule="auto"/>
+        <w:ind w:left="1710" w:hanging="450"/>
+        <w:jc w:val="both"/>
+      </w:pPr>
+      <w:r>
+        <w:t xml:space="preserve">Transação: </w:t>
+      </w:r>
+      <w:r>
+        <w:t>SE91</w:t>
+      </w:r>
+    </w:p>
+    <w:p>
+      <w:pPr>
+        <w:pStyle w:val="PargrafodaLista"/>
+        <w:numPr>
+          <w:ilvl w:val="0"/>
+          <w:numId w:val="22"/>
+        </w:numPr>
+        <w:spacing w:before="240" w:after="240" w:line="360" w:lineRule="auto"/>
+        <w:ind w:left="1710" w:hanging="450"/>
+        <w:jc w:val="both"/>
+      </w:pPr>
+      <w:r>
+        <w:t xml:space="preserve">Inserir o nome da classe de mensagem: </w:t>
+      </w:r>
+      <w:r>
+        <w:t>ZABAP_------_00000</w:t>
+      </w:r>
+    </w:p>
+    <w:p>
+      <w:pPr>
+        <w:pStyle w:val="PargrafodaLista"/>
+        <w:numPr>
+          <w:ilvl w:val="0"/>
+          <w:numId w:val="22"/>
+        </w:numPr>
+        <w:spacing w:before="240" w:after="240" w:line="360" w:lineRule="auto"/>
+        <w:ind w:left="1710" w:hanging="450"/>
+        <w:jc w:val="both"/>
+      </w:pPr>
+      <w:r>
+        <w:t xml:space="preserve">Selecionar: </w:t>
+      </w:r>
+      <w:r>
+        <w:t>Mensagem</w:t>
+      </w:r>
+    </w:p>
+    <w:p>
+      <w:pPr>
+        <w:pStyle w:val="PargrafodaLista"/>
+        <w:numPr>
+          <w:ilvl w:val="0"/>
+          <w:numId w:val="22"/>
+        </w:numPr>
+        <w:spacing w:before="240" w:after="240" w:line="360" w:lineRule="auto"/>
+        <w:ind w:left="1710" w:hanging="450"/>
+        <w:jc w:val="both"/>
+      </w:pPr>
+      <w:r>
+        <w:t xml:space="preserve">Inserir o programa: </w:t>
+      </w:r>
+      <w:r>
+        <w:t>ZABAP_------_00000</w:t>
+      </w:r>
+    </w:p>
+    <w:p>
+      <w:pPr>
+        <w:pStyle w:val="PargrafodaLista"/>
+        <w:numPr>
+          <w:ilvl w:val="0"/>
+          <w:numId w:val="22"/>
+        </w:numPr>
+        <w:spacing w:before="240" w:after="240" w:line="360" w:lineRule="auto"/>
+        <w:ind w:left="1710" w:hanging="450"/>
+        <w:jc w:val="both"/>
+      </w:pPr>
+      <w:r>
+        <w:t>Clicar</w:t>
+      </w:r>
+      <w:r>
+        <w:t xml:space="preserve"> em: </w:t>
+      </w:r>
+      <w:r>
+        <w:t>Criar</w:t>
+      </w:r>
+      <w:r>
+        <w:t xml:space="preserve"> </w:t>
+      </w:r>
+    </w:p>
+    <w:tbl>
+      <w:tblPr>
+        <w:tblStyle w:val="TabelacomGrelha"/>
+        <w:tblW w:w="0" w:type="auto"/>
+        <w:tblInd w:w="1008" w:type="dxa"/>
+        <w:tblBorders>
+          <w:bottom w:val="single" w:sz="4" w:space="0" w:color="BFBFBF" w:themeColor="background1" w:themeShade="BF"/>
+          <w:insideH w:val="none" w:sz="0" w:space="0" w:color="auto"/>
+          <w:insideV w:val="none" w:sz="0" w:space="0" w:color="auto"/>
+        </w:tblBorders>
+        <w:tblLook w:val="04A0" w:firstRow="1" w:lastRow="0" w:firstColumn="1" w:lastColumn="0" w:noHBand="0" w:noVBand="1"/>
+      </w:tblPr>
+      <w:tblGrid>
+        <w:gridCol w:w="9450"/>
+      </w:tblGrid>
+      <w:tr>
+        <w:tc>
+          <w:tcPr>
+            <w:tcW w:w="9450" w:type="dxa"/>
+            <w:tcBorders>
+              <w:top w:val="single" w:sz="4" w:space="0" w:color="BFBFBF" w:themeColor="background1" w:themeShade="BF"/>
+              <w:left w:val="single" w:sz="4" w:space="0" w:color="BFBFBF" w:themeColor="background1" w:themeShade="BF"/>
+              <w:right w:val="single" w:sz="4" w:space="0" w:color="BFBFBF" w:themeColor="background1" w:themeShade="BF"/>
+            </w:tcBorders>
+          </w:tcPr>
+          <w:p>
+            <w:pPr>
+              <w:pStyle w:val="PargrafodaLista"/>
+              <w:spacing w:before="240" w:after="240" w:line="360" w:lineRule="auto"/>
+              <w:jc w:val="center"/>
+            </w:pPr>
+            <w:r>
+              <w:rPr>
+                <w:noProof/>
+              </w:rPr>
+              <w:drawing>
+                <wp:inline distT="0" distB="0" distL="0" distR="0" wp14:anchorId="1785A334" wp14:editId="7CD2C759">
+                  <wp:extent cx="3448050" cy="1249730"/>
+                  <wp:effectExtent l="0" t="0" r="0" b="7620"/>
+                  <wp:docPr id="586106773" name="Imagem 1"/>
+                  <wp:cNvGraphicFramePr>
+                    <a:graphicFrameLocks xmlns:a="http://schemas.openxmlformats.org/drawingml/2006/main" noChangeAspect="1"/>
+                  </wp:cNvGraphicFramePr>
+                  <a:graphic xmlns:a="http://schemas.openxmlformats.org/drawingml/2006/main">
+                    <a:graphicData uri="http://schemas.openxmlformats.org/drawingml/2006/picture">
+                      <pic:pic xmlns:pic="http://schemas.openxmlformats.org/drawingml/2006/picture">
+                        <pic:nvPicPr>
+                          <pic:cNvPr id="997524830" name=""/>
+                          <pic:cNvPicPr/>
+                        </pic:nvPicPr>
+                        <pic:blipFill>
+                          <a:blip r:embed="rId28"/>
+                          <a:stretch>
+                            <a:fillRect/>
+                          </a:stretch>
+                        </pic:blipFill>
+                        <pic:spPr>
+                          <a:xfrm>
+                            <a:off x="0" y="0"/>
+                            <a:ext cx="3463711" cy="1255406"/>
+                          </a:xfrm>
+                          <a:prstGeom prst="rect">
+                            <a:avLst/>
+                          </a:prstGeom>
+                        </pic:spPr>
+                      </pic:pic>
+                    </a:graphicData>
+                  </a:graphic>
+                </wp:inline>
+              </w:drawing>
+            </w:r>
+          </w:p>
+        </w:tc>
+      </w:tr>
+    </w:tbl>
+    <w:p>
+      <w:pPr>
+        <w:spacing w:before="240" w:after="240" w:line="360" w:lineRule="auto"/>
+        <w:jc w:val="both"/>
+      </w:pPr>
+    </w:p>
+    <w:p>
+      <w:pPr>
+        <w:spacing w:before="240" w:after="240" w:line="360" w:lineRule="auto"/>
+        <w:ind w:left="900"/>
+        <w:jc w:val="both"/>
+      </w:pPr>
+      <w:r>
+        <w:t>Normas de criação de um grupo de funções.</w:t>
+      </w:r>
+    </w:p>
+    <w:p>
+      <w:pPr>
+        <w:pStyle w:val="PargrafodaLista"/>
+        <w:numPr>
+          <w:ilvl w:val="0"/>
+          <w:numId w:val="18"/>
+        </w:numPr>
+        <w:spacing w:before="240" w:after="240" w:line="360" w:lineRule="auto"/>
+        <w:jc w:val="both"/>
+      </w:pPr>
+      <w:r>
+        <w:t xml:space="preserve">Inserir um </w:t>
+      </w:r>
+      <w:r>
+        <w:rPr>
+          <w:u w:val="single"/>
+        </w:rPr>
+        <w:t>texto breve</w:t>
+      </w:r>
+    </w:p>
+    <w:tbl>
+      <w:tblPr>
+        <w:tblStyle w:val="TabelacomGrelha"/>
+        <w:tblW w:w="0" w:type="auto"/>
+        <w:tblInd w:w="1008" w:type="dxa"/>
+        <w:tblBorders>
+          <w:top w:val="single" w:sz="4" w:space="0" w:color="BFBFBF" w:themeColor="background1" w:themeShade="BF"/>
+          <w:left w:val="single" w:sz="4" w:space="0" w:color="BFBFBF" w:themeColor="background1" w:themeShade="BF"/>
+          <w:bottom w:val="single" w:sz="4" w:space="0" w:color="BFBFBF"/>
+          <w:right w:val="single" w:sz="4" w:space="0" w:color="BFBFBF" w:themeColor="background1" w:themeShade="BF"/>
+          <w:insideH w:val="none" w:sz="0" w:space="0" w:color="auto"/>
+          <w:insideV w:val="none" w:sz="0" w:space="0" w:color="auto"/>
+        </w:tblBorders>
+        <w:tblLook w:val="04A0" w:firstRow="1" w:lastRow="0" w:firstColumn="1" w:lastColumn="0" w:noHBand="0" w:noVBand="1"/>
+      </w:tblPr>
+      <w:tblGrid>
+        <w:gridCol w:w="9450"/>
+      </w:tblGrid>
+      <w:tr>
+        <w:tc>
+          <w:tcPr>
+            <w:tcW w:w="9450" w:type="dxa"/>
+          </w:tcPr>
+          <w:p>
+            <w:pPr>
+              <w:pStyle w:val="PargrafodaLista"/>
+              <w:spacing w:before="240" w:after="240" w:line="360" w:lineRule="auto"/>
+              <w:jc w:val="center"/>
+            </w:pPr>
+            <w:r>
+              <w:rPr>
+                <w:noProof/>
+              </w:rPr>
+              <w:drawing>
+                <wp:inline distT="0" distB="0" distL="0" distR="0" wp14:anchorId="3D3689C8" wp14:editId="70509F96">
+                  <wp:extent cx="3982006" cy="2238687"/>
+                  <wp:effectExtent l="0" t="0" r="0" b="0"/>
+                  <wp:docPr id="1488715562" name="Imagem 1"/>
+                  <wp:cNvGraphicFramePr>
+                    <a:graphicFrameLocks xmlns:a="http://schemas.openxmlformats.org/drawingml/2006/main" noChangeAspect="1"/>
+                  </wp:cNvGraphicFramePr>
+                  <a:graphic xmlns:a="http://schemas.openxmlformats.org/drawingml/2006/main">
+                    <a:graphicData uri="http://schemas.openxmlformats.org/drawingml/2006/picture">
+                      <pic:pic xmlns:pic="http://schemas.openxmlformats.org/drawingml/2006/picture">
+                        <pic:nvPicPr>
+                          <pic:cNvPr id="1181825510" name=""/>
+                          <pic:cNvPicPr/>
+                        </pic:nvPicPr>
+                        <pic:blipFill>
+                          <a:blip r:embed="rId29"/>
+                          <a:stretch>
+                            <a:fillRect/>
+                          </a:stretch>
+                        </pic:blipFill>
+                        <pic:spPr>
+                          <a:xfrm>
+                            <a:off x="0" y="0"/>
+                            <a:ext cx="3982006" cy="2238687"/>
+                          </a:xfrm>
+                          <a:prstGeom prst="rect">
+                            <a:avLst/>
+                          </a:prstGeom>
+                        </pic:spPr>
+                      </pic:pic>
+                    </a:graphicData>
+                  </a:graphic>
+                </wp:inline>
+              </w:drawing>
+            </w:r>
+          </w:p>
+        </w:tc>
+      </w:tr>
+    </w:tbl>
+    <w:p>
+      <w:pPr>
+        <w:spacing w:before="240" w:after="240" w:line="360" w:lineRule="auto"/>
+        <w:jc w:val="both"/>
+      </w:pPr>
+    </w:p>
+    <w:p>
+      <w:pPr>
+        <w:spacing w:before="240" w:after="240" w:line="360" w:lineRule="auto"/>
+        <w:ind w:left="900"/>
+        <w:jc w:val="both"/>
+      </w:pPr>
+    </w:p>
+    <w:p>
+      <w:pPr>
+        <w:spacing w:before="240" w:after="240" w:line="360" w:lineRule="auto"/>
+        <w:ind w:left="900"/>
+        <w:jc w:val="both"/>
+      </w:pPr>
+      <w:r>
+        <w:lastRenderedPageBreak/>
+        <w:t>Criar uma classe de mensagem.</w:t>
+      </w:r>
+    </w:p>
+    <w:p>
+      <w:pPr>
+        <w:spacing w:before="240" w:after="240" w:line="360" w:lineRule="auto"/>
+        <w:ind w:left="900"/>
+        <w:jc w:val="both"/>
+        <w:rPr>
+          <w:u w:val="single"/>
+        </w:rPr>
+      </w:pPr>
+      <w:r>
+        <w:t xml:space="preserve">Inserir um símbolo não utilizado com frequência: </w:t>
+      </w:r>
+      <w:r>
+        <w:rPr>
+          <w:u w:val="single"/>
+        </w:rPr>
+        <w:t>§</w:t>
+      </w:r>
+    </w:p>
+    <w:p>
+      <w:pPr>
+        <w:spacing w:before="240" w:after="240" w:line="360" w:lineRule="auto"/>
+        <w:ind w:left="900"/>
+        <w:jc w:val="both"/>
+      </w:pPr>
+      <w:r>
+        <w:t>Inserir o texto e entre pelicas o símbolo que introduziu</w:t>
+      </w:r>
+    </w:p>
+    <w:tbl>
+      <w:tblPr>
+        <w:tblStyle w:val="TabelacomGrelha"/>
+        <w:tblW w:w="0" w:type="auto"/>
+        <w:tblInd w:w="1008" w:type="dxa"/>
+        <w:tblBorders>
+          <w:top w:val="single" w:sz="4" w:space="0" w:color="BFBFBF" w:themeColor="background1" w:themeShade="BF"/>
+          <w:left w:val="single" w:sz="4" w:space="0" w:color="BFBFBF" w:themeColor="background1" w:themeShade="BF"/>
+          <w:bottom w:val="single" w:sz="4" w:space="0" w:color="BFBFBF"/>
+          <w:right w:val="single" w:sz="4" w:space="0" w:color="BFBFBF" w:themeColor="background1" w:themeShade="BF"/>
+          <w:insideH w:val="none" w:sz="0" w:space="0" w:color="auto"/>
+          <w:insideV w:val="none" w:sz="0" w:space="0" w:color="auto"/>
+        </w:tblBorders>
+        <w:tblLook w:val="04A0" w:firstRow="1" w:lastRow="0" w:firstColumn="1" w:lastColumn="0" w:noHBand="0" w:noVBand="1"/>
+      </w:tblPr>
+      <w:tblGrid>
+        <w:gridCol w:w="9450"/>
+      </w:tblGrid>
+      <w:tr>
+        <w:tc>
+          <w:tcPr>
+            <w:tcW w:w="9450" w:type="dxa"/>
+          </w:tcPr>
+          <w:p>
+            <w:pPr>
+              <w:pStyle w:val="PargrafodaLista"/>
+              <w:spacing w:before="240" w:after="240" w:line="360" w:lineRule="auto"/>
+              <w:jc w:val="center"/>
+            </w:pPr>
+            <w:r>
+              <w:rPr>
+                <w:noProof/>
+              </w:rPr>
+              <w:drawing>
+                <wp:inline distT="0" distB="0" distL="0" distR="0" wp14:anchorId="600726D7" wp14:editId="0D69EEEF">
+                  <wp:extent cx="5517515" cy="957686"/>
+                  <wp:effectExtent l="0" t="0" r="6985" b="0"/>
+                  <wp:docPr id="190759807" name="Imagem 1"/>
+                  <wp:cNvGraphicFramePr>
+                    <a:graphicFrameLocks xmlns:a="http://schemas.openxmlformats.org/drawingml/2006/main" noChangeAspect="1"/>
+                  </wp:cNvGraphicFramePr>
+                  <a:graphic xmlns:a="http://schemas.openxmlformats.org/drawingml/2006/main">
+                    <a:graphicData uri="http://schemas.openxmlformats.org/drawingml/2006/picture">
+                      <pic:pic xmlns:pic="http://schemas.openxmlformats.org/drawingml/2006/picture">
+                        <pic:nvPicPr>
+                          <pic:cNvPr id="1894145838" name=""/>
+                          <pic:cNvPicPr/>
+                        </pic:nvPicPr>
+                        <pic:blipFill>
+                          <a:blip r:embed="rId30"/>
+                          <a:stretch>
+                            <a:fillRect/>
+                          </a:stretch>
+                        </pic:blipFill>
+                        <pic:spPr>
+                          <a:xfrm>
+                            <a:off x="0" y="0"/>
+                            <a:ext cx="5541133" cy="961785"/>
+                          </a:xfrm>
+                          <a:prstGeom prst="rect">
+                            <a:avLst/>
+                          </a:prstGeom>
+                        </pic:spPr>
+                      </pic:pic>
+                    </a:graphicData>
+                  </a:graphic>
+                </wp:inline>
+              </w:drawing>
+            </w:r>
+          </w:p>
+        </w:tc>
+      </w:tr>
+    </w:tbl>
+    <w:p>
+      <w:pPr>
+        <w:spacing w:before="240" w:after="240" w:line="360" w:lineRule="auto"/>
+        <w:jc w:val="both"/>
+      </w:pPr>
+    </w:p>
+    <w:p>
+      <w:pPr>
+        <w:spacing w:before="240" w:after="240" w:line="360" w:lineRule="auto"/>
+        <w:ind w:left="900"/>
+        <w:jc w:val="both"/>
+      </w:pPr>
+    </w:p>
+    <w:p>
+      <w:pPr>
+        <w:spacing w:before="240" w:after="240" w:line="360" w:lineRule="auto"/>
+        <w:ind w:left="900"/>
+        <w:jc w:val="both"/>
+      </w:pPr>
+      <w:r>
+        <w:t>Gravar nova classe de mensagem.</w:t>
+      </w:r>
+    </w:p>
+    <w:p>
+      <w:pPr>
+        <w:pStyle w:val="PargrafodaLista"/>
+        <w:numPr>
+          <w:ilvl w:val="0"/>
+          <w:numId w:val="19"/>
+        </w:numPr>
+        <w:spacing w:before="240" w:after="240" w:line="360" w:lineRule="auto"/>
+        <w:jc w:val="both"/>
+      </w:pPr>
+      <w:r>
+        <w:t xml:space="preserve">Inserir o nome do pacote: </w:t>
+      </w:r>
+      <w:r>
+        <w:rPr>
+          <w:u w:val="single"/>
+        </w:rPr>
+        <w:t>Z320_2025</w:t>
+      </w:r>
+    </w:p>
+    <w:p>
+      <w:pPr>
+        <w:pStyle w:val="PargrafodaLista"/>
+        <w:numPr>
+          <w:ilvl w:val="0"/>
+          <w:numId w:val="19"/>
+        </w:numPr>
+        <w:spacing w:before="240" w:after="240" w:line="360" w:lineRule="auto"/>
+        <w:jc w:val="both"/>
+      </w:pPr>
+      <w:r>
+        <w:t>Selecionar a ordem de transporte</w:t>
+      </w:r>
+    </w:p>
+    <w:p>
+      <w:pPr>
+        <w:pStyle w:val="PargrafodaLista"/>
+        <w:numPr>
+          <w:ilvl w:val="1"/>
+          <w:numId w:val="19"/>
+        </w:numPr>
+        <w:spacing w:before="240" w:after="240" w:line="360" w:lineRule="auto"/>
+        <w:jc w:val="both"/>
+      </w:pPr>
+      <w:r>
+        <w:t>Ordens – Ordens Próprias – Ordem Topo</w:t>
+      </w:r>
+    </w:p>
+    <w:p>
+      <w:pPr>
+        <w:pStyle w:val="PargrafodaLista"/>
+        <w:numPr>
+          <w:ilvl w:val="1"/>
+          <w:numId w:val="19"/>
+        </w:numPr>
+        <w:spacing w:before="240" w:after="240" w:line="360" w:lineRule="auto"/>
+        <w:jc w:val="both"/>
+      </w:pPr>
+      <w:r>
+        <w:t>Por defeito já vem selecionada</w:t>
+      </w:r>
+    </w:p>
+    <w:tbl>
+      <w:tblPr>
+        <w:tblStyle w:val="TabelacomGrelha"/>
+        <w:tblW w:w="0" w:type="auto"/>
+        <w:tblInd w:w="900" w:type="dxa"/>
+        <w:tblBorders>
+          <w:bottom w:val="single" w:sz="4" w:space="0" w:color="BFBFBF" w:themeColor="background1" w:themeShade="BF"/>
+        </w:tblBorders>
+        <w:tblLook w:val="04A0" w:firstRow="1" w:lastRow="0" w:firstColumn="1" w:lastColumn="0" w:noHBand="0" w:noVBand="1"/>
+      </w:tblPr>
+      <w:tblGrid>
+        <w:gridCol w:w="4566"/>
+        <w:gridCol w:w="5561"/>
+      </w:tblGrid>
+      <w:tr>
+        <w:tc>
+          <w:tcPr>
+            <w:tcW w:w="4566" w:type="dxa"/>
+            <w:tcBorders>
+              <w:top w:val="single" w:sz="4" w:space="0" w:color="BFBFBF" w:themeColor="background1" w:themeShade="BF"/>
+              <w:left w:val="single" w:sz="4" w:space="0" w:color="BFBFBF" w:themeColor="background1" w:themeShade="BF"/>
+              <w:right w:val="single" w:sz="4" w:space="0" w:color="BFBFBF" w:themeColor="background1" w:themeShade="BF"/>
+            </w:tcBorders>
+          </w:tcPr>
+          <w:p>
+            <w:pPr>
+              <w:spacing w:before="240" w:after="240" w:line="360" w:lineRule="auto"/>
+            </w:pPr>
+            <w:r>
+              <w:rPr>
+                <w:noProof/>
+              </w:rPr>
+              <w:drawing>
+                <wp:inline distT="0" distB="0" distL="0" distR="0" wp14:anchorId="33FFFEB9" wp14:editId="7EDBC603">
+                  <wp:extent cx="2251494" cy="1469448"/>
+                  <wp:effectExtent l="0" t="0" r="0" b="0"/>
+                  <wp:docPr id="318841226" name="Imagem 1"/>
+                  <wp:cNvGraphicFramePr>
+                    <a:graphicFrameLocks xmlns:a="http://schemas.openxmlformats.org/drawingml/2006/main" noChangeAspect="1"/>
+                  </wp:cNvGraphicFramePr>
+                  <a:graphic xmlns:a="http://schemas.openxmlformats.org/drawingml/2006/main">
+                    <a:graphicData uri="http://schemas.openxmlformats.org/drawingml/2006/picture">
+                      <pic:pic xmlns:pic="http://schemas.openxmlformats.org/drawingml/2006/picture">
+                        <pic:nvPicPr>
+                          <pic:cNvPr id="1993428178" name=""/>
+                          <pic:cNvPicPr/>
+                        </pic:nvPicPr>
+                        <pic:blipFill>
+                          <a:blip r:embed="rId16"/>
+                          <a:stretch>
+                            <a:fillRect/>
+                          </a:stretch>
+                        </pic:blipFill>
+                        <pic:spPr>
+                          <a:xfrm>
+                            <a:off x="0" y="0"/>
+                            <a:ext cx="2274047" cy="1484167"/>
+                          </a:xfrm>
+                          <a:prstGeom prst="rect">
+                            <a:avLst/>
+                          </a:prstGeom>
+                        </pic:spPr>
+                      </pic:pic>
+                    </a:graphicData>
+                  </a:graphic>
+                </wp:inline>
+              </w:drawing>
+            </w:r>
+          </w:p>
+        </w:tc>
+        <w:tc>
+          <w:tcPr>
+            <w:tcW w:w="5561" w:type="dxa"/>
+            <w:tcBorders>
+              <w:top w:val="single" w:sz="4" w:space="0" w:color="BFBFBF" w:themeColor="background1" w:themeShade="BF"/>
+              <w:left w:val="single" w:sz="4" w:space="0" w:color="BFBFBF" w:themeColor="background1" w:themeShade="BF"/>
+              <w:right w:val="single" w:sz="4" w:space="0" w:color="BFBFBF" w:themeColor="background1" w:themeShade="BF"/>
+            </w:tcBorders>
+          </w:tcPr>
+          <w:p>
+            <w:pPr>
+              <w:spacing w:before="240" w:after="240" w:line="360" w:lineRule="auto"/>
+              <w:jc w:val="center"/>
+            </w:pPr>
+            <w:r>
+              <w:rPr>
+                <w:noProof/>
+              </w:rPr>
+              <w:drawing>
+                <wp:inline distT="0" distB="0" distL="0" distR="0" wp14:anchorId="504853E1" wp14:editId="01C6C312">
+                  <wp:extent cx="3394136" cy="1092444"/>
+                  <wp:effectExtent l="0" t="0" r="0" b="0"/>
+                  <wp:docPr id="589211612" name="Imagem 1"/>
+                  <wp:cNvGraphicFramePr>
+                    <a:graphicFrameLocks xmlns:a="http://schemas.openxmlformats.org/drawingml/2006/main" noChangeAspect="1"/>
+                  </wp:cNvGraphicFramePr>
+                  <a:graphic xmlns:a="http://schemas.openxmlformats.org/drawingml/2006/main">
+                    <a:graphicData uri="http://schemas.openxmlformats.org/drawingml/2006/picture">
+                      <pic:pic xmlns:pic="http://schemas.openxmlformats.org/drawingml/2006/picture">
+                        <pic:nvPicPr>
+                          <pic:cNvPr id="1605972572" name=""/>
+                          <pic:cNvPicPr/>
+                        </pic:nvPicPr>
+                        <pic:blipFill>
+                          <a:blip r:embed="rId17"/>
+                          <a:stretch>
+                            <a:fillRect/>
+                          </a:stretch>
+                        </pic:blipFill>
+                        <pic:spPr>
+                          <a:xfrm>
+                            <a:off x="0" y="0"/>
+                            <a:ext cx="3415582" cy="1099347"/>
+                          </a:xfrm>
+                          <a:prstGeom prst="rect">
+                            <a:avLst/>
+                          </a:prstGeom>
+                        </pic:spPr>
+                      </pic:pic>
+                    </a:graphicData>
+                  </a:graphic>
+                </wp:inline>
+              </w:drawing>
+            </w:r>
+          </w:p>
+        </w:tc>
+      </w:tr>
+    </w:tbl>
+    <w:p>
+      <w:pPr>
+        <w:rPr>
+          <w:rFonts w:ascii="Calibri Light" w:eastAsia="Calibri Light" w:hAnsi="Calibri Light" w:cs="Calibri Light"/>
+          <w:color w:val="2E5395"/>
+          <w:spacing w:val="-2"/>
+          <w:sz w:val="44"/>
+          <w:szCs w:val="44"/>
+        </w:rPr>
+      </w:pPr>
+    </w:p>
     <w:p>
       <w:pPr>
         <w:rPr>
@@ -8950,6 +9785,92 @@
     </w:lvl>
   </w:abstractNum>
   <w:abstractNum w:abstractNumId="18" w15:restartNumberingAfterBreak="0">
+    <w:nsid w:val="6E4770D4"/>
+    <w:multiLevelType w:val="hybridMultilevel"/>
+    <w:tmpl w:val="A88C753A"/>
+    <w:lvl w:ilvl="0" w:tplc="0409000F">
+      <w:start w:val="1"/>
+      <w:numFmt w:val="decimal"/>
+      <w:lvlText w:val="%1."/>
+      <w:lvlJc w:val="left"/>
+      <w:pPr>
+        <w:ind w:left="1980" w:hanging="360"/>
+      </w:pPr>
+    </w:lvl>
+    <w:lvl w:ilvl="1" w:tplc="04090019" w:tentative="1">
+      <w:start w:val="1"/>
+      <w:numFmt w:val="lowerLetter"/>
+      <w:lvlText w:val="%2."/>
+      <w:lvlJc w:val="left"/>
+      <w:pPr>
+        <w:ind w:left="2700" w:hanging="360"/>
+      </w:pPr>
+    </w:lvl>
+    <w:lvl w:ilvl="2" w:tplc="0409001B" w:tentative="1">
+      <w:start w:val="1"/>
+      <w:numFmt w:val="lowerRoman"/>
+      <w:lvlText w:val="%3."/>
+      <w:lvlJc w:val="right"/>
+      <w:pPr>
+        <w:ind w:left="3420" w:hanging="180"/>
+      </w:pPr>
+    </w:lvl>
+    <w:lvl w:ilvl="3" w:tplc="0409000F" w:tentative="1">
+      <w:start w:val="1"/>
+      <w:numFmt w:val="decimal"/>
+      <w:lvlText w:val="%4."/>
+      <w:lvlJc w:val="left"/>
+      <w:pPr>
+        <w:ind w:left="4140" w:hanging="360"/>
+      </w:pPr>
+    </w:lvl>
+    <w:lvl w:ilvl="4" w:tplc="04090019" w:tentative="1">
+      <w:start w:val="1"/>
+      <w:numFmt w:val="lowerLetter"/>
+      <w:lvlText w:val="%5."/>
+      <w:lvlJc w:val="left"/>
+      <w:pPr>
+        <w:ind w:left="4860" w:hanging="360"/>
+      </w:pPr>
+    </w:lvl>
+    <w:lvl w:ilvl="5" w:tplc="0409001B" w:tentative="1">
+      <w:start w:val="1"/>
+      <w:numFmt w:val="lowerRoman"/>
+      <w:lvlText w:val="%6."/>
+      <w:lvlJc w:val="right"/>
+      <w:pPr>
+        <w:ind w:left="5580" w:hanging="180"/>
+      </w:pPr>
+    </w:lvl>
+    <w:lvl w:ilvl="6" w:tplc="0409000F" w:tentative="1">
+      <w:start w:val="1"/>
+      <w:numFmt w:val="decimal"/>
+      <w:lvlText w:val="%7."/>
+      <w:lvlJc w:val="left"/>
+      <w:pPr>
+        <w:ind w:left="6300" w:hanging="360"/>
+      </w:pPr>
+    </w:lvl>
+    <w:lvl w:ilvl="7" w:tplc="04090019" w:tentative="1">
+      <w:start w:val="1"/>
+      <w:numFmt w:val="lowerLetter"/>
+      <w:lvlText w:val="%8."/>
+      <w:lvlJc w:val="left"/>
+      <w:pPr>
+        <w:ind w:left="7020" w:hanging="360"/>
+      </w:pPr>
+    </w:lvl>
+    <w:lvl w:ilvl="8" w:tplc="0409001B" w:tentative="1">
+      <w:start w:val="1"/>
+      <w:numFmt w:val="lowerRoman"/>
+      <w:lvlText w:val="%9."/>
+      <w:lvlJc w:val="right"/>
+      <w:pPr>
+        <w:ind w:left="7740" w:hanging="180"/>
+      </w:pPr>
+    </w:lvl>
+  </w:abstractNum>
+  <w:abstractNum w:abstractNumId="19" w15:restartNumberingAfterBreak="0">
     <w:nsid w:val="723E16EC"/>
     <w:multiLevelType w:val="hybridMultilevel"/>
     <w:tmpl w:val="6B668D1C"/>
@@ -9035,8 +9956,180 @@
       </w:pPr>
     </w:lvl>
   </w:abstractNum>
+  <w:abstractNum w:abstractNumId="20" w15:restartNumberingAfterBreak="0">
+    <w:nsid w:val="796275FA"/>
+    <w:multiLevelType w:val="hybridMultilevel"/>
+    <w:tmpl w:val="8BDC052C"/>
+    <w:lvl w:ilvl="0" w:tplc="0409000F">
+      <w:start w:val="1"/>
+      <w:numFmt w:val="decimal"/>
+      <w:lvlText w:val="%1."/>
+      <w:lvlJc w:val="left"/>
+      <w:pPr>
+        <w:ind w:left="1980" w:hanging="360"/>
+      </w:pPr>
+    </w:lvl>
+    <w:lvl w:ilvl="1" w:tplc="04090019" w:tentative="1">
+      <w:start w:val="1"/>
+      <w:numFmt w:val="lowerLetter"/>
+      <w:lvlText w:val="%2."/>
+      <w:lvlJc w:val="left"/>
+      <w:pPr>
+        <w:ind w:left="2700" w:hanging="360"/>
+      </w:pPr>
+    </w:lvl>
+    <w:lvl w:ilvl="2" w:tplc="0409001B" w:tentative="1">
+      <w:start w:val="1"/>
+      <w:numFmt w:val="lowerRoman"/>
+      <w:lvlText w:val="%3."/>
+      <w:lvlJc w:val="right"/>
+      <w:pPr>
+        <w:ind w:left="3420" w:hanging="180"/>
+      </w:pPr>
+    </w:lvl>
+    <w:lvl w:ilvl="3" w:tplc="0409000F" w:tentative="1">
+      <w:start w:val="1"/>
+      <w:numFmt w:val="decimal"/>
+      <w:lvlText w:val="%4."/>
+      <w:lvlJc w:val="left"/>
+      <w:pPr>
+        <w:ind w:left="4140" w:hanging="360"/>
+      </w:pPr>
+    </w:lvl>
+    <w:lvl w:ilvl="4" w:tplc="04090019" w:tentative="1">
+      <w:start w:val="1"/>
+      <w:numFmt w:val="lowerLetter"/>
+      <w:lvlText w:val="%5."/>
+      <w:lvlJc w:val="left"/>
+      <w:pPr>
+        <w:ind w:left="4860" w:hanging="360"/>
+      </w:pPr>
+    </w:lvl>
+    <w:lvl w:ilvl="5" w:tplc="0409001B" w:tentative="1">
+      <w:start w:val="1"/>
+      <w:numFmt w:val="lowerRoman"/>
+      <w:lvlText w:val="%6."/>
+      <w:lvlJc w:val="right"/>
+      <w:pPr>
+        <w:ind w:left="5580" w:hanging="180"/>
+      </w:pPr>
+    </w:lvl>
+    <w:lvl w:ilvl="6" w:tplc="0409000F" w:tentative="1">
+      <w:start w:val="1"/>
+      <w:numFmt w:val="decimal"/>
+      <w:lvlText w:val="%7."/>
+      <w:lvlJc w:val="left"/>
+      <w:pPr>
+        <w:ind w:left="6300" w:hanging="360"/>
+      </w:pPr>
+    </w:lvl>
+    <w:lvl w:ilvl="7" w:tplc="04090019" w:tentative="1">
+      <w:start w:val="1"/>
+      <w:numFmt w:val="lowerLetter"/>
+      <w:lvlText w:val="%8."/>
+      <w:lvlJc w:val="left"/>
+      <w:pPr>
+        <w:ind w:left="7020" w:hanging="360"/>
+      </w:pPr>
+    </w:lvl>
+    <w:lvl w:ilvl="8" w:tplc="0409001B" w:tentative="1">
+      <w:start w:val="1"/>
+      <w:numFmt w:val="lowerRoman"/>
+      <w:lvlText w:val="%9."/>
+      <w:lvlJc w:val="right"/>
+      <w:pPr>
+        <w:ind w:left="7740" w:hanging="180"/>
+      </w:pPr>
+    </w:lvl>
+  </w:abstractNum>
+  <w:abstractNum w:abstractNumId="21" w15:restartNumberingAfterBreak="0">
+    <w:nsid w:val="7E48758E"/>
+    <w:multiLevelType w:val="hybridMultilevel"/>
+    <w:tmpl w:val="52B66B36"/>
+    <w:lvl w:ilvl="0" w:tplc="0409000F">
+      <w:start w:val="1"/>
+      <w:numFmt w:val="decimal"/>
+      <w:lvlText w:val="%1."/>
+      <w:lvlJc w:val="left"/>
+      <w:pPr>
+        <w:ind w:left="1980" w:hanging="360"/>
+      </w:pPr>
+    </w:lvl>
+    <w:lvl w:ilvl="1" w:tplc="04090019" w:tentative="1">
+      <w:start w:val="1"/>
+      <w:numFmt w:val="lowerLetter"/>
+      <w:lvlText w:val="%2."/>
+      <w:lvlJc w:val="left"/>
+      <w:pPr>
+        <w:ind w:left="2700" w:hanging="360"/>
+      </w:pPr>
+    </w:lvl>
+    <w:lvl w:ilvl="2" w:tplc="0409001B" w:tentative="1">
+      <w:start w:val="1"/>
+      <w:numFmt w:val="lowerRoman"/>
+      <w:lvlText w:val="%3."/>
+      <w:lvlJc w:val="right"/>
+      <w:pPr>
+        <w:ind w:left="3420" w:hanging="180"/>
+      </w:pPr>
+    </w:lvl>
+    <w:lvl w:ilvl="3" w:tplc="0409000F" w:tentative="1">
+      <w:start w:val="1"/>
+      <w:numFmt w:val="decimal"/>
+      <w:lvlText w:val="%4."/>
+      <w:lvlJc w:val="left"/>
+      <w:pPr>
+        <w:ind w:left="4140" w:hanging="360"/>
+      </w:pPr>
+    </w:lvl>
+    <w:lvl w:ilvl="4" w:tplc="04090019" w:tentative="1">
+      <w:start w:val="1"/>
+      <w:numFmt w:val="lowerLetter"/>
+      <w:lvlText w:val="%5."/>
+      <w:lvlJc w:val="left"/>
+      <w:pPr>
+        <w:ind w:left="4860" w:hanging="360"/>
+      </w:pPr>
+    </w:lvl>
+    <w:lvl w:ilvl="5" w:tplc="0409001B" w:tentative="1">
+      <w:start w:val="1"/>
+      <w:numFmt w:val="lowerRoman"/>
+      <w:lvlText w:val="%6."/>
+      <w:lvlJc w:val="right"/>
+      <w:pPr>
+        <w:ind w:left="5580" w:hanging="180"/>
+      </w:pPr>
+    </w:lvl>
+    <w:lvl w:ilvl="6" w:tplc="0409000F" w:tentative="1">
+      <w:start w:val="1"/>
+      <w:numFmt w:val="decimal"/>
+      <w:lvlText w:val="%7."/>
+      <w:lvlJc w:val="left"/>
+      <w:pPr>
+        <w:ind w:left="6300" w:hanging="360"/>
+      </w:pPr>
+    </w:lvl>
+    <w:lvl w:ilvl="7" w:tplc="04090019" w:tentative="1">
+      <w:start w:val="1"/>
+      <w:numFmt w:val="lowerLetter"/>
+      <w:lvlText w:val="%8."/>
+      <w:lvlJc w:val="left"/>
+      <w:pPr>
+        <w:ind w:left="7020" w:hanging="360"/>
+      </w:pPr>
+    </w:lvl>
+    <w:lvl w:ilvl="8" w:tplc="0409001B" w:tentative="1">
+      <w:start w:val="1"/>
+      <w:numFmt w:val="lowerRoman"/>
+      <w:lvlText w:val="%9."/>
+      <w:lvlJc w:val="right"/>
+      <w:pPr>
+        <w:ind w:left="7740" w:hanging="180"/>
+      </w:pPr>
+    </w:lvl>
+  </w:abstractNum>
   <w:num w:numId="1" w16cid:durableId="1970285690">
-    <w:abstractNumId w:val="18"/>
+    <w:abstractNumId w:val="19"/>
   </w:num>
   <w:num w:numId="2" w16cid:durableId="690954198">
     <w:abstractNumId w:val="1"/>
@@ -9091,6 +10184,15 @@
   </w:num>
   <w:num w:numId="19" w16cid:durableId="1376193161">
     <w:abstractNumId w:val="17"/>
+  </w:num>
+  <w:num w:numId="20" w16cid:durableId="1496729714">
+    <w:abstractNumId w:val="20"/>
+  </w:num>
+  <w:num w:numId="21" w16cid:durableId="2004162640">
+    <w:abstractNumId w:val="18"/>
+  </w:num>
+  <w:num w:numId="22" w16cid:durableId="321736962">
+    <w:abstractNumId w:val="21"/>
   </w:num>
   <w:numIdMacAtCleanup w:val="19"/>
 </w:numbering>
@@ -9566,6 +10668,7 @@
   <w:style w:type="character" w:default="1" w:styleId="Tipodeletrapredefinidodopargrafo">
     <w:name w:val="Default Paragraph Font"/>
     <w:uiPriority w:val="1"/>
+    <w:semiHidden/>
     <w:unhideWhenUsed/>
   </w:style>
   <w:style w:type="table" w:default="1" w:styleId="Tabelanormal">

</xml_diff>